<commit_message>
Added missing support ticket details to the release notes for 1.44.
</commit_message>
<xml_diff>
--- a/v/1_44/1_44.docx
+++ b/v/1_44/1_44.docx
@@ -20,13 +20,8 @@
       <w:pPr>
         <w:pStyle w:val="Coversubtitle"/>
       </w:pPr>
-      <w:proofErr w:type="spellStart"/>
-      <w:r>
-        <w:t>GoTechnology</w:t>
-      </w:r>
-      <w:proofErr w:type="spellEnd"/>
-      <w:r>
-        <w:t xml:space="preserve"> hub2</w:t>
+      <w:r>
+        <w:t>GoTechnology hub2</w:t>
       </w:r>
     </w:p>
     <w:p>
@@ -80,15 +75,7 @@
         <w:t>44</w:t>
       </w:r>
       <w:r>
-        <w:t xml:space="preserve"> of </w:t>
-      </w:r>
-      <w:proofErr w:type="spellStart"/>
-      <w:r>
-        <w:t>GoTechnology</w:t>
-      </w:r>
-      <w:proofErr w:type="spellEnd"/>
-      <w:r>
-        <w:t xml:space="preserve"> hub2, along with where further details of each change can be found within the updated functional specification, in addition to a listing of completed bug fixes and known issues.</w:t>
+        <w:t xml:space="preserve"> of GoTechnology hub2, along with where further details of each change can be found within the updated functional specification, in addition to a listing of completed bug fixes and known issues.</w:t>
       </w:r>
     </w:p>
     <w:p>
@@ -1257,6 +1244,269 @@
                 <w:szCs w:val="20"/>
               </w:rPr>
               <w:t xml:space="preserve"> This has been changed so that these counts are now based on whether the Verified Sign Off is complete.</w:t>
+            </w:r>
+          </w:p>
+        </w:tc>
+      </w:tr>
+      <w:tr>
+        <w:trPr>
+          <w:cnfStyle w:val="000000100000" w:firstRow="0" w:lastRow="0" w:firstColumn="0" w:lastColumn="0" w:oddVBand="0" w:evenVBand="0" w:oddHBand="1" w:evenHBand="0" w:firstRowFirstColumn="0" w:firstRowLastColumn="0" w:lastRowFirstColumn="0" w:lastRowLastColumn="0"/>
+        </w:trPr>
+        <w:tc>
+          <w:tcPr>
+            <w:tcW w:w="841" w:type="dxa"/>
+          </w:tcPr>
+          <w:p>
+            <w:pPr>
+              <w:rPr>
+                <w:rFonts w:cs="Segoe UI"/>
+                <w:szCs w:val="20"/>
+              </w:rPr>
+            </w:pPr>
+            <w:r>
+              <w:rPr>
+                <w:rFonts w:cs="Segoe UI"/>
+                <w:szCs w:val="20"/>
+              </w:rPr>
+              <w:t>Various</w:t>
+            </w:r>
+          </w:p>
+        </w:tc>
+        <w:tc>
+          <w:tcPr>
+            <w:tcW w:w="2551" w:type="dxa"/>
+          </w:tcPr>
+          <w:p>
+            <w:pPr>
+              <w:rPr>
+                <w:rFonts w:cs="Segoe UI"/>
+                <w:szCs w:val="20"/>
+              </w:rPr>
+            </w:pPr>
+            <w:r>
+              <w:rPr>
+                <w:rFonts w:cs="Segoe UI"/>
+                <w:szCs w:val="20"/>
+              </w:rPr>
+              <w:t>Sign off details not appearing on the Search Results page</w:t>
+            </w:r>
+          </w:p>
+        </w:tc>
+        <w:tc>
+          <w:tcPr>
+            <w:tcW w:w="6639" w:type="dxa"/>
+          </w:tcPr>
+          <w:p>
+            <w:pPr>
+              <w:rPr>
+                <w:rFonts w:cs="Segoe UI"/>
+                <w:szCs w:val="20"/>
+              </w:rPr>
+            </w:pPr>
+            <w:r>
+              <w:rPr>
+                <w:rFonts w:cs="Segoe UI"/>
+                <w:szCs w:val="20"/>
+              </w:rPr>
+              <w:t xml:space="preserve">Sometimes </w:t>
+            </w:r>
+            <w:r>
+              <w:rPr>
+                <w:rFonts w:cs="Segoe UI"/>
+                <w:szCs w:val="20"/>
+              </w:rPr>
+              <w:t>on the Tag ITR Search page, the Signed Off Date was not being displayed in the grid of search results</w:t>
+            </w:r>
+            <w:r>
+              <w:rPr>
+                <w:rFonts w:cs="Segoe UI"/>
+                <w:szCs w:val="20"/>
+              </w:rPr>
+              <w:t xml:space="preserve"> on </w:t>
+            </w:r>
+            <w:r>
+              <w:rPr>
+                <w:rFonts w:cs="Segoe UI"/>
+                <w:szCs w:val="20"/>
+              </w:rPr>
+              <w:t>some</w:t>
+            </w:r>
+            <w:r>
+              <w:rPr>
+                <w:rFonts w:cs="Segoe UI"/>
+                <w:szCs w:val="20"/>
+              </w:rPr>
+              <w:t xml:space="preserve"> Tag ITRs</w:t>
+            </w:r>
+            <w:r>
+              <w:rPr>
+                <w:rFonts w:cs="Segoe UI"/>
+                <w:szCs w:val="20"/>
+              </w:rPr>
+              <w:t xml:space="preserve">. </w:t>
+            </w:r>
+            <w:r>
+              <w:rPr>
+                <w:rFonts w:cs="Segoe UI"/>
+                <w:szCs w:val="20"/>
+              </w:rPr>
+              <w:t>When the</w:t>
+            </w:r>
+            <w:r>
+              <w:rPr>
+                <w:rFonts w:cs="Segoe UI"/>
+                <w:szCs w:val="20"/>
+              </w:rPr>
+              <w:t>se</w:t>
+            </w:r>
+            <w:r>
+              <w:rPr>
+                <w:rFonts w:cs="Segoe UI"/>
+                <w:szCs w:val="20"/>
+              </w:rPr>
+              <w:t xml:space="preserve"> Tag ITR</w:t>
+            </w:r>
+            <w:r>
+              <w:rPr>
+                <w:rFonts w:cs="Segoe UI"/>
+                <w:szCs w:val="20"/>
+              </w:rPr>
+              <w:t>s</w:t>
+            </w:r>
+            <w:r>
+              <w:rPr>
+                <w:rFonts w:cs="Segoe UI"/>
+                <w:szCs w:val="20"/>
+              </w:rPr>
+              <w:t xml:space="preserve"> w</w:t>
+            </w:r>
+            <w:r>
+              <w:rPr>
+                <w:rFonts w:cs="Segoe UI"/>
+                <w:szCs w:val="20"/>
+              </w:rPr>
+              <w:t>ere</w:t>
+            </w:r>
+            <w:r>
+              <w:rPr>
+                <w:rFonts w:cs="Segoe UI"/>
+                <w:szCs w:val="20"/>
+              </w:rPr>
+              <w:t xml:space="preserve"> viewed, the Sign Offs</w:t>
+            </w:r>
+            <w:r>
+              <w:rPr>
+                <w:rFonts w:cs="Segoe UI"/>
+                <w:szCs w:val="20"/>
+              </w:rPr>
+              <w:t xml:space="preserve"> details</w:t>
+            </w:r>
+            <w:r>
+              <w:rPr>
+                <w:rFonts w:cs="Segoe UI"/>
+                <w:szCs w:val="20"/>
+              </w:rPr>
+              <w:t xml:space="preserve"> could be seen. </w:t>
+            </w:r>
+            <w:r>
+              <w:rPr>
+                <w:rFonts w:cs="Segoe UI"/>
+                <w:szCs w:val="20"/>
+              </w:rPr>
+              <w:t>This issue could be triggered by clicking the Save button on the Tag ITR multiple times</w:t>
+            </w:r>
+            <w:r>
+              <w:rPr>
+                <w:rFonts w:cs="Segoe UI"/>
+                <w:szCs w:val="20"/>
+              </w:rPr>
+              <w:t xml:space="preserve"> in</w:t>
+            </w:r>
+            <w:r>
+              <w:rPr>
+                <w:rFonts w:cs="Segoe UI"/>
+                <w:szCs w:val="20"/>
+              </w:rPr>
+              <w:t xml:space="preserve"> quick</w:t>
+            </w:r>
+            <w:r>
+              <w:rPr>
+                <w:rFonts w:cs="Segoe UI"/>
+                <w:szCs w:val="20"/>
+              </w:rPr>
+              <w:t xml:space="preserve"> succession</w:t>
+            </w:r>
+            <w:r>
+              <w:rPr>
+                <w:rFonts w:cs="Segoe UI"/>
+                <w:szCs w:val="20"/>
+              </w:rPr>
+              <w:t xml:space="preserve">. </w:t>
+            </w:r>
+          </w:p>
+          <w:p>
+            <w:pPr>
+              <w:rPr>
+                <w:rFonts w:cs="Segoe UI"/>
+                <w:szCs w:val="20"/>
+              </w:rPr>
+            </w:pPr>
+            <w:r>
+              <w:rPr>
+                <w:rFonts w:cs="Segoe UI"/>
+                <w:szCs w:val="20"/>
+              </w:rPr>
+              <w:t>A fix has been made so that it is no longer possible to click Save multiple times</w:t>
+            </w:r>
+            <w:r>
+              <w:rPr>
+                <w:rFonts w:cs="Segoe UI"/>
+                <w:szCs w:val="20"/>
+              </w:rPr>
+              <w:t xml:space="preserve"> and the Signed Off Date now appears correctly on both the Tag ITR View page and the Tag ITR Search </w:t>
+            </w:r>
+            <w:r>
+              <w:rPr>
+                <w:rFonts w:cs="Segoe UI"/>
+                <w:szCs w:val="20"/>
+              </w:rPr>
+              <w:t>p</w:t>
+            </w:r>
+            <w:r>
+              <w:rPr>
+                <w:rFonts w:cs="Segoe UI"/>
+                <w:szCs w:val="20"/>
+              </w:rPr>
+              <w:t>age.</w:t>
+            </w:r>
+          </w:p>
+          <w:p>
+            <w:pPr>
+              <w:rPr>
+                <w:rFonts w:cs="Segoe UI"/>
+                <w:szCs w:val="20"/>
+              </w:rPr>
+            </w:pPr>
+            <w:r>
+              <w:rPr>
+                <w:rFonts w:cs="Segoe UI"/>
+                <w:szCs w:val="20"/>
+              </w:rPr>
+              <w:t xml:space="preserve">This issue </w:t>
+            </w:r>
+            <w:r>
+              <w:rPr>
+                <w:rFonts w:cs="Segoe UI"/>
+                <w:szCs w:val="20"/>
+              </w:rPr>
+              <w:t xml:space="preserve">also </w:t>
+            </w:r>
+            <w:r>
+              <w:rPr>
+                <w:rFonts w:cs="Segoe UI"/>
+                <w:szCs w:val="20"/>
+              </w:rPr>
+              <w:t>applied to Tag PWLs and PLIs.</w:t>
             </w:r>
           </w:p>
         </w:tc>
@@ -1598,6 +1848,7 @@
         <w:pStyle w:val="Woodsubhead1-bulletednumberteal"/>
       </w:pPr>
       <w:r>
+        <w:lastRenderedPageBreak/>
         <w:t>Planning Menu Renamed</w:t>
       </w:r>
     </w:p>
@@ -1613,7 +1864,6 @@
           <w:b/>
           <w:noProof/>
         </w:rPr>
-        <w:lastRenderedPageBreak/>
         <w:drawing>
           <wp:inline distT="0" distB="0" distL="0" distR="0" wp14:anchorId="16BB2721" wp14:editId="0EB7BAE1">
             <wp:extent cx="4416473" cy="2102410"/>
@@ -2348,15 +2598,7 @@
         <w:pStyle w:val="Figure"/>
       </w:pPr>
       <w:r>
-        <w:t xml:space="preserve">Warning message when adding a </w:t>
-      </w:r>
-      <w:proofErr w:type="gramStart"/>
-      <w:r>
-        <w:t>Tag to Tag</w:t>
-      </w:r>
-      <w:proofErr w:type="gramEnd"/>
-      <w:r>
-        <w:t xml:space="preserve"> Set</w:t>
+        <w:t>Warning message when adding a Tag to Tag Set</w:t>
       </w:r>
       <w:r>
         <w:t xml:space="preserve"> </w:t>
@@ -2844,15 +3086,8 @@
         <w:rStyle w:val="WoodFooterChar"/>
       </w:rPr>
       <w:tab/>
-    </w:r>
-    <w:proofErr w:type="spellStart"/>
-    <w:r>
-      <w:rPr>
-        <w:rStyle w:val="WoodFooterChar"/>
-      </w:rPr>
       <w:t>GoTechnology</w:t>
     </w:r>
-    <w:proofErr w:type="spellEnd"/>
   </w:p>
 </w:ftr>
 </file>
@@ -7230,25 +7465,6 @@
 </file>
 
 <file path=customXml/item1.xml><?xml version="1.0" encoding="utf-8"?>
-<?mso-contentType ?>
-<FormTemplates xmlns="http://schemas.microsoft.com/sharepoint/v3/contenttype/forms">
-  <Display>DocumentLibraryForm</Display>
-  <Edit>DocumentLibraryForm</Edit>
-  <New>DocumentLibraryForm</New>
-</FormTemplates>
-</file>
-
-<file path=customXml/item2.xml><?xml version="1.0" encoding="utf-8"?>
-<p:properties xmlns:p="http://schemas.microsoft.com/office/2006/metadata/properties" xmlns:xsi="http://www.w3.org/2001/XMLSchema-instance" xmlns:pc="http://schemas.microsoft.com/office/infopath/2007/PartnerControls">
-  <documentManagement/>
-</p:properties>
-</file>
-
-<file path=customXml/item3.xml><?xml version="1.0" encoding="utf-8"?>
-<b:Sources xmlns:b="http://schemas.openxmlformats.org/officeDocument/2006/bibliography" xmlns="http://schemas.openxmlformats.org/officeDocument/2006/bibliography" SelectedStyle="\APA.XSL" StyleName="APA"/>
-</file>
-
-<file path=customXml/item4.xml><?xml version="1.0" encoding="utf-8"?>
 <ct:contentTypeSchema xmlns:ct="http://schemas.microsoft.com/office/2006/metadata/contentType" xmlns:ma="http://schemas.microsoft.com/office/2006/metadata/properties/metaAttributes" ct:_="" ma:_="" ma:contentTypeName="Document" ma:contentTypeID="0x010100D734B757A36B6745BAE84652F17B76E2" ma:contentTypeVersion="11" ma:contentTypeDescription="Create a new document." ma:contentTypeScope="" ma:versionID="077181545f452edf349dbca324b8e36f">
   <xsd:schema xmlns:xsd="http://www.w3.org/2001/XMLSchema" xmlns:xs="http://www.w3.org/2001/XMLSchema" xmlns:p="http://schemas.microsoft.com/office/2006/metadata/properties" xmlns:ns2="275722e5-9e00-45bb-b0e3-d613061a74ed" xmlns:ns3="358eca99-01b7-49a3-93c8-5b5276b58ff5" targetNamespace="http://schemas.microsoft.com/office/2006/metadata/properties" ma:root="true" ma:fieldsID="19d8aeff097650cefaa8421667059136" ns2:_="" ns3:_="">
     <xsd:import namespace="275722e5-9e00-45bb-b0e3-d613061a74ed"/>
@@ -7459,40 +7675,26 @@
 </ct:contentTypeSchema>
 </file>
 
-<file path=customXml/itemProps1.xml><?xml version="1.0" encoding="utf-8"?>
-<ds:datastoreItem xmlns:ds="http://schemas.openxmlformats.org/officeDocument/2006/customXml" ds:itemID="{A35A4D64-C8DA-45E9-A8E6-299FF4388373}">
-  <ds:schemaRefs>
-    <ds:schemaRef ds:uri="http://schemas.microsoft.com/sharepoint/v3/contenttype/forms"/>
-  </ds:schemaRefs>
-</ds:datastoreItem>
+<file path=customXml/item2.xml><?xml version="1.0" encoding="utf-8"?>
+<b:Sources xmlns:b="http://schemas.openxmlformats.org/officeDocument/2006/bibliography" xmlns="http://schemas.openxmlformats.org/officeDocument/2006/bibliography" SelectedStyle="\APA.XSL" StyleName="APA"/>
 </file>
 
-<file path=customXml/itemProps2.xml><?xml version="1.0" encoding="utf-8"?>
-<ds:datastoreItem xmlns:ds="http://schemas.openxmlformats.org/officeDocument/2006/customXml" ds:itemID="{51FA78A4-B713-4081-9D4E-73365BD7A35D}">
-  <ds:schemaRefs>
-    <ds:schemaRef ds:uri="http://purl.org/dc/terms/"/>
-    <ds:schemaRef ds:uri="http://schemas.openxmlformats.org/package/2006/metadata/core-properties"/>
-    <ds:schemaRef ds:uri="275722e5-9e00-45bb-b0e3-d613061a74ed"/>
-    <ds:schemaRef ds:uri="http://schemas.microsoft.com/office/2006/documentManagement/types"/>
-    <ds:schemaRef ds:uri="http://schemas.microsoft.com/office/infopath/2007/PartnerControls"/>
-    <ds:schemaRef ds:uri="http://purl.org/dc/elements/1.1/"/>
-    <ds:schemaRef ds:uri="http://schemas.microsoft.com/office/2006/metadata/properties"/>
-    <ds:schemaRef ds:uri="358eca99-01b7-49a3-93c8-5b5276b58ff5"/>
-    <ds:schemaRef ds:uri="http://www.w3.org/XML/1998/namespace"/>
-    <ds:schemaRef ds:uri="http://purl.org/dc/dcmitype/"/>
-  </ds:schemaRefs>
-</ds:datastoreItem>
+<file path=customXml/item3.xml><?xml version="1.0" encoding="utf-8"?>
+<p:properties xmlns:p="http://schemas.microsoft.com/office/2006/metadata/properties" xmlns:xsi="http://www.w3.org/2001/XMLSchema-instance" xmlns:pc="http://schemas.microsoft.com/office/infopath/2007/PartnerControls">
+  <documentManagement/>
+</p:properties>
 </file>
 
-<file path=customXml/itemProps3.xml><?xml version="1.0" encoding="utf-8"?>
-<ds:datastoreItem xmlns:ds="http://schemas.openxmlformats.org/officeDocument/2006/customXml" ds:itemID="{067D7D36-3C6B-4CD9-BEBE-A374118463C8}">
-  <ds:schemaRefs>
-    <ds:schemaRef ds:uri="http://schemas.openxmlformats.org/officeDocument/2006/bibliography"/>
-  </ds:schemaRefs>
-</ds:datastoreItem>
+<file path=customXml/item4.xml><?xml version="1.0" encoding="utf-8"?>
+<?mso-contentType ?>
+<FormTemplates xmlns="http://schemas.microsoft.com/sharepoint/v3/contenttype/forms">
+  <Display>DocumentLibraryForm</Display>
+  <Edit>DocumentLibraryForm</Edit>
+  <New>DocumentLibraryForm</New>
+</FormTemplates>
 </file>
 
-<file path=customXml/itemProps4.xml><?xml version="1.0" encoding="utf-8"?>
+<file path=customXml/itemProps1.xml><?xml version="1.0" encoding="utf-8"?>
 <ds:datastoreItem xmlns:ds="http://schemas.openxmlformats.org/officeDocument/2006/customXml" ds:itemID="{823DCEFB-7588-4B8C-90B3-6A5B3629586E}">
   <ds:schemaRefs>
     <ds:schemaRef ds:uri="http://schemas.microsoft.com/office/2006/metadata/contentType"/>
@@ -7509,4 +7711,29 @@
     <ds:schemaRef ds:uri="http://schemas.microsoft.com/internal/obd"/>
   </ds:schemaRefs>
 </ds:datastoreItem>
+</file>
+
+<file path=customXml/itemProps2.xml><?xml version="1.0" encoding="utf-8"?>
+<ds:datastoreItem xmlns:ds="http://schemas.openxmlformats.org/officeDocument/2006/customXml" ds:itemID="{067D7D36-3C6B-4CD9-BEBE-A374118463C8}">
+  <ds:schemaRefs>
+    <ds:schemaRef ds:uri="http://schemas.openxmlformats.org/officeDocument/2006/bibliography"/>
+  </ds:schemaRefs>
+</ds:datastoreItem>
+</file>
+
+<file path=customXml/itemProps3.xml><?xml version="1.0" encoding="utf-8"?>
+<ds:datastoreItem xmlns:ds="http://schemas.openxmlformats.org/officeDocument/2006/customXml" ds:itemID="{51FA78A4-B713-4081-9D4E-73365BD7A35D}">
+  <ds:schemaRefs>
+    <ds:schemaRef ds:uri="http://schemas.microsoft.com/office/2006/metadata/properties"/>
+    <ds:schemaRef ds:uri="http://schemas.microsoft.com/office/infopath/2007/PartnerControls"/>
+  </ds:schemaRefs>
+</ds:datastoreItem>
+</file>
+
+<file path=customXml/itemProps4.xml><?xml version="1.0" encoding="utf-8"?>
+<ds:datastoreItem xmlns:ds="http://schemas.openxmlformats.org/officeDocument/2006/customXml" ds:itemID="{A35A4D64-C8DA-45E9-A8E6-299FF4388373}">
+  <ds:schemaRefs>
+    <ds:schemaRef ds:uri="http://schemas.microsoft.com/sharepoint/v3/contenttype/forms"/>
+  </ds:schemaRefs>
+</ds:datastoreItem>
 </file>
</xml_diff>